<commit_message>
MASTER: Test case cua Khanh - Tuan
</commit_message>
<xml_diff>
--- a/BaoCao/TestCase_Nhom/Testcase_SignUp_Nhi.docx
+++ b/BaoCao/TestCase_Nhom/Testcase_SignUp_Nhi.docx
@@ -18,14 +18,88 @@
         <w:gridCol w:w="2610"/>
       </w:tblGrid>
       <w:tr>
+        <w:trPr>
+          <w:trHeight w:val="846"/>
+        </w:trPr>
         <w:tc>
           <w:tcPr>
             <w:tcW w:w="10098" w:type="dxa"/>
             <w:gridSpan w:val="5"/>
-          </w:tcPr>
-          <w:p>
-            <w:r>
+            <w:vAlign w:val="center"/>
+          </w:tcPr>
+          <w:p>
+            <w:pPr>
+              <w:jc w:val="center"/>
+              <w:rPr>
+                <w:b/>
+                <w:sz w:val="48"/>
+                <w:szCs w:val="48"/>
+              </w:rPr>
+            </w:pPr>
+            <w:bookmarkStart w:id="0" w:name="_GoBack" w:colFirst="0" w:colLast="0"/>
+            <w:r>
+              <w:rPr>
+                <w:b/>
+                <w:sz w:val="48"/>
+                <w:szCs w:val="48"/>
+              </w:rPr>
               <w:t>Bảng Test Case Form Đăng Ký</w:t>
+            </w:r>
+          </w:p>
+        </w:tc>
+      </w:tr>
+      <w:bookmarkEnd w:id="0"/>
+      <w:tr>
+        <w:tc>
+          <w:tcPr>
+            <w:tcW w:w="1431" w:type="dxa"/>
+          </w:tcPr>
+          <w:p>
+            <w:r>
+              <w:t>Test case ID</w:t>
+            </w:r>
+          </w:p>
+        </w:tc>
+        <w:tc>
+          <w:tcPr>
+            <w:tcW w:w="1427" w:type="dxa"/>
+          </w:tcPr>
+          <w:p>
+            <w:r>
+              <w:t>Test title</w:t>
+            </w:r>
+          </w:p>
+        </w:tc>
+        <w:tc>
+          <w:tcPr>
+            <w:tcW w:w="2110" w:type="dxa"/>
+          </w:tcPr>
+          <w:p>
+            <w:r>
+              <w:t>Description</w:t>
+            </w:r>
+          </w:p>
+        </w:tc>
+        <w:tc>
+          <w:tcPr>
+            <w:tcW w:w="2520" w:type="dxa"/>
+          </w:tcPr>
+          <w:p>
+            <w:r>
+              <w:t>Test value</w:t>
+            </w:r>
+          </w:p>
+        </w:tc>
+        <w:tc>
+          <w:tcPr>
+            <w:tcW w:w="2610" w:type="dxa"/>
+          </w:tcPr>
+          <w:p>
+            <w:r>
+              <w:t>Expected R</w:t>
+            </w:r>
+            <w:r>
+              <w:t>esult</w:t>
             </w:r>
           </w:p>
         </w:tc>
@@ -37,7 +111,7 @@
           </w:tcPr>
           <w:p>
             <w:r>
-              <w:t>Test case ID</w:t>
+              <w:t>1</w:t>
             </w:r>
           </w:p>
         </w:tc>
@@ -47,7 +121,7 @@
           </w:tcPr>
           <w:p>
             <w:r>
-              <w:t>Test title</w:t>
+              <w:t>Tên đăng nhập</w:t>
             </w:r>
           </w:p>
         </w:tc>
@@ -57,9 +131,26 @@
           </w:tcPr>
           <w:p>
             <w:r>
-              <w:t>Description</w:t>
-            </w:r>
-          </w:p>
+              <w:t xml:space="preserve">-Từ 6-12 ký tự (bao gồm chữ ,số và </w:t>
+            </w:r>
+            <w:r>
+              <w:t>dấu “_”</w:t>
+            </w:r>
+            <w:r>
+              <w:t>;không chứa các ký tự đặc biệt).</w:t>
+            </w:r>
+          </w:p>
+          <w:p>
+            <w:r>
+              <w:t>-Có phân biệt chữ hoa và chữ thường.</w:t>
+            </w:r>
+          </w:p>
+          <w:p>
+            <w:r>
+              <w:t>-Không thể copy dữ liệu bên ngoài và paste vào.</w:t>
+            </w:r>
+          </w:p>
+          <w:p/>
         </w:tc>
         <w:tc>
           <w:tcPr>
@@ -67,9 +158,151 @@
           </w:tcPr>
           <w:p>
             <w:r>
-              <w:t>Test value</w:t>
-            </w:r>
-          </w:p>
+              <w:t xml:space="preserve">-Nhập 5 ký tự </w:t>
+            </w:r>
+          </w:p>
+          <w:p>
+            <w:r>
+              <w:t>Vd: NhiLe</w:t>
+            </w:r>
+          </w:p>
+          <w:p>
+            <w:r>
+              <w:t>=&gt;không hợp lệ</w:t>
+            </w:r>
+          </w:p>
+          <w:p/>
+          <w:p>
+            <w:r>
+              <w:t>-Nhập 6 ký tự</w:t>
+            </w:r>
+          </w:p>
+          <w:p>
+            <w:r>
+              <w:t>Vd: nhi123</w:t>
+            </w:r>
+          </w:p>
+          <w:p>
+            <w:r>
+              <w:t>=&gt; hợp lệ</w:t>
+            </w:r>
+          </w:p>
+          <w:p/>
+          <w:p>
+            <w:r>
+              <w:t>-Nhập 8 ký tự</w:t>
+            </w:r>
+          </w:p>
+          <w:p>
+            <w:r>
+              <w:t>Vd :nhile123</w:t>
+            </w:r>
+          </w:p>
+          <w:p>
+            <w:r>
+              <w:t>=&gt; hợp lệ</w:t>
+            </w:r>
+          </w:p>
+          <w:p/>
+          <w:p>
+            <w:r>
+              <w:t xml:space="preserve">-nhập 12 ký tự </w:t>
+            </w:r>
+          </w:p>
+          <w:p>
+            <w:r>
+              <w:t>Vd :Lê_</w:t>
+            </w:r>
+            <w:r>
+              <w:t>Hữ</w:t>
+            </w:r>
+            <w:r>
+              <w:t>u_</w:t>
+            </w:r>
+            <w:r>
+              <w:t>Nhị</w:t>
+            </w:r>
+            <w:r>
+              <w:t>_</w:t>
+            </w:r>
+            <w:r>
+              <w:t>2</w:t>
+            </w:r>
+          </w:p>
+          <w:p>
+            <w:r>
+              <w:t>=&gt; hợp lệ</w:t>
+            </w:r>
+          </w:p>
+          <w:p/>
+          <w:p>
+            <w:r>
+              <w:t xml:space="preserve">-Nhập 13 Ký tự </w:t>
+            </w:r>
+          </w:p>
+          <w:p>
+            <w:r>
+              <w:t>Vd: NhiHuuLe12345</w:t>
+            </w:r>
+          </w:p>
+          <w:p>
+            <w:r>
+              <w:t>=&gt; không hợp lệ</w:t>
+            </w:r>
+          </w:p>
+          <w:p/>
+          <w:p>
+            <w:r>
+              <w:t xml:space="preserve">-Nhập 6 ký tự, có ký tự đặc biệt </w:t>
+            </w:r>
+          </w:p>
+          <w:p>
+            <w:r>
+              <w:t>Vd: nhi@,.</w:t>
+            </w:r>
+          </w:p>
+          <w:p>
+            <w:r>
+              <w:t>=&gt; không hợp lệ</w:t>
+            </w:r>
+          </w:p>
+          <w:p/>
+          <w:p>
+            <w:r>
+              <w:t>-Nhập 6 ký tự ,khoảng trắng ở vị trí đầu tiên</w:t>
+            </w:r>
+          </w:p>
+          <w:p>
+            <w:r>
+              <w:t>Vd: “_”HuuLe</w:t>
+            </w:r>
+          </w:p>
+          <w:p>
+            <w:r>
+              <w:t>=&gt; không hợp lệ</w:t>
+            </w:r>
+          </w:p>
+          <w:p/>
+          <w:p>
+            <w:r>
+              <w:t>-Nhập 6 ký tự ,trong đó có 2 khoảng trắ</w:t>
+            </w:r>
+            <w:r>
+              <w:t>ng liên tiếp</w:t>
+            </w:r>
+          </w:p>
+          <w:p>
+            <w:r>
+              <w:t>Vd: Nhi”_””_”2</w:t>
+            </w:r>
+          </w:p>
+          <w:p>
+            <w:r>
+              <w:t>=&gt;không hợp lệ</w:t>
+            </w:r>
+          </w:p>
+          <w:p/>
+          <w:p/>
         </w:tc>
         <w:tc>
           <w:tcPr>
@@ -77,10 +310,19 @@
           </w:tcPr>
           <w:p>
             <w:r>
-              <w:t>Expected R</w:t>
-            </w:r>
-            <w:r>
-              <w:t>esult</w:t>
+              <w:lastRenderedPageBreak/>
+              <w:t>-Nếu tên đăng nhập đáp ứng các yêu cầu đã được mô tả thì tên đăng nhập được chấp nhận.</w:t>
+            </w:r>
+          </w:p>
+          <w:p>
+            <w:r>
+              <w:t xml:space="preserve">-Nếu không thỏa điều kiện thì khi nhấn nút đăng ký,một </w:t>
+            </w:r>
+            <w:r>
+              <w:t>messagebox</w:t>
+            </w:r>
+            <w:r>
+              <w:t xml:space="preserve"> sẽ xuất hiện với nội dung “Tên tài khoản hay mật khẩu không hợp lệ hoặc tài khoản đã tồn tại.Vui lòng nhập lại!”.</w:t>
             </w:r>
           </w:p>
         </w:tc>
@@ -92,7 +334,7 @@
           </w:tcPr>
           <w:p>
             <w:r>
-              <w:t>1</w:t>
+              <w:t>2</w:t>
             </w:r>
           </w:p>
         </w:tc>
@@ -102,7 +344,7 @@
           </w:tcPr>
           <w:p>
             <w:r>
-              <w:t>Tên đăng nhập</w:t>
+              <w:t>Mật khẩu</w:t>
             </w:r>
           </w:p>
         </w:tc>
@@ -112,13 +354,15 @@
           </w:tcPr>
           <w:p>
             <w:r>
-              <w:t xml:space="preserve">-Từ 6-12 ký tự (bao gồm chữ ,số và </w:t>
-            </w:r>
-            <w:r>
-              <w:t>dấu “_”</w:t>
-            </w:r>
-            <w:r>
-              <w:t>;không chứa các ký tự đặc biệt).</w:t>
+              <w:t>-</w:t>
+            </w:r>
+            <w:r>
+              <w:t xml:space="preserve"> Từ 6-12 ký tự (bao gồm chữ ,số và dấu “_”).</w:t>
+            </w:r>
+          </w:p>
+          <w:p>
+            <w:r>
+              <w:t>-Không chứa các ký tự đặc biệt kể cả khoảng trắng.</w:t>
             </w:r>
           </w:p>
           <w:p>
@@ -144,7 +388,74 @@
           </w:p>
           <w:p>
             <w:r>
-              <w:t>Vd: NhiLe</w:t>
+              <w:t>Vd: nhile</w:t>
+            </w:r>
+          </w:p>
+          <w:p>
+            <w:r>
+              <w:t>=&gt; Không hợp lệ</w:t>
+            </w:r>
+          </w:p>
+          <w:p/>
+          <w:p>
+            <w:r>
+              <w:t>-nhap 6 ký tự</w:t>
+            </w:r>
+          </w:p>
+          <w:p>
+            <w:r>
+              <w:t>Vd: Nhile2</w:t>
+            </w:r>
+          </w:p>
+          <w:p>
+            <w:r>
+              <w:t>=&gt; hợp lệ</w:t>
+            </w:r>
+          </w:p>
+          <w:p/>
+          <w:p>
+            <w:r>
+              <w:t xml:space="preserve">-Nhập 12 ký tự </w:t>
+            </w:r>
+          </w:p>
+          <w:p>
+            <w:r>
+              <w:t>Vd: NhihuuLe</w:t>
+            </w:r>
+            <w:r>
+              <w:t>1234</w:t>
+            </w:r>
+          </w:p>
+          <w:p>
+            <w:r>
+              <w:t>=&gt; hợp lệ</w:t>
+            </w:r>
+          </w:p>
+          <w:p/>
+          <w:p>
+            <w:r>
+              <w:t xml:space="preserve">-Nhập 7 ký tự </w:t>
+            </w:r>
+          </w:p>
+          <w:p>
+            <w:r>
+              <w:t>Vd: N123456</w:t>
+            </w:r>
+          </w:p>
+          <w:p>
+            <w:r>
+              <w:t>=&gt; hợp lệ</w:t>
+            </w:r>
+          </w:p>
+          <w:p/>
+          <w:p>
+            <w:r>
+              <w:t>-Nhập 13 ký tự</w:t>
+            </w:r>
+          </w:p>
+          <w:p>
+            <w:r>
+              <w:t>Vd: nhihuule12345</w:t>
             </w:r>
           </w:p>
           <w:p>
@@ -155,134 +466,34 @@
           <w:p/>
           <w:p>
             <w:r>
-              <w:t>-Nhập 6 ký tự</w:t>
-            </w:r>
-          </w:p>
-          <w:p>
-            <w:r>
-              <w:t>Vd: nhi123</w:t>
-            </w:r>
-          </w:p>
-          <w:p>
-            <w:r>
-              <w:t>=&gt; hợp lệ</w:t>
-            </w:r>
-          </w:p>
-          <w:p/>
-          <w:p>
-            <w:r>
-              <w:t>-Nhập 8 ký tự</w:t>
-            </w:r>
-          </w:p>
-          <w:p>
-            <w:r>
-              <w:t>Vd :nhile123</w:t>
-            </w:r>
-          </w:p>
-          <w:p>
-            <w:r>
-              <w:t>=&gt; hợp lệ</w:t>
-            </w:r>
-          </w:p>
-          <w:p/>
-          <w:p>
-            <w:r>
-              <w:t xml:space="preserve">-nhập 12 ký tự </w:t>
-            </w:r>
-          </w:p>
-          <w:p>
-            <w:r>
-              <w:t>Vd :Lê_</w:t>
-            </w:r>
-            <w:r>
-              <w:t>Hữ</w:t>
-            </w:r>
-            <w:r>
-              <w:t>u_</w:t>
-            </w:r>
-            <w:r>
-              <w:t>Nhị</w:t>
+              <w:t>-Nhập 6 ký tự,trong đó có các ký tự đặc biệt</w:t>
+            </w:r>
+          </w:p>
+          <w:p>
+            <w:r>
+              <w:t>Vd:nhi,.</w:t>
+            </w:r>
+            <w:r>
+              <w:t>”</w:t>
             </w:r>
             <w:r>
               <w:t>_</w:t>
             </w:r>
             <w:r>
-              <w:t>2</w:t>
-            </w:r>
-          </w:p>
-          <w:p>
-            <w:r>
-              <w:t>=&gt; hợp lệ</w:t>
-            </w:r>
-          </w:p>
-          <w:p/>
-          <w:p>
-            <w:r>
-              <w:t xml:space="preserve">-Nhập 13 Ký tự </w:t>
-            </w:r>
-          </w:p>
-          <w:p>
-            <w:r>
-              <w:t>Vd: NhiHuuLe12345</w:t>
-            </w:r>
-          </w:p>
-          <w:p>
-            <w:r>
-              <w:t>=&gt; không hợp lệ</w:t>
-            </w:r>
-          </w:p>
-          <w:p/>
-          <w:p>
-            <w:r>
-              <w:t xml:space="preserve">-Nhập 6 ký tự, có ký tự đặc biệt </w:t>
-            </w:r>
-          </w:p>
-          <w:p>
-            <w:r>
-              <w:t>Vd: nhi@,.</w:t>
-            </w:r>
-          </w:p>
-          <w:p>
-            <w:r>
-              <w:t>=&gt; không hợp lệ</w:t>
-            </w:r>
-          </w:p>
-          <w:p/>
-          <w:p>
-            <w:r>
-              <w:t>-Nhập 6 ký tự ,khoảng trắng ở vị trí đầu tiên</w:t>
-            </w:r>
-          </w:p>
-          <w:p>
-            <w:r>
-              <w:t>Vd: “_”HuuLe</w:t>
-            </w:r>
-          </w:p>
-          <w:p>
-            <w:r>
-              <w:t>=&gt; không hợp lệ</w:t>
-            </w:r>
-          </w:p>
-          <w:p/>
-          <w:p>
-            <w:r>
-              <w:t>-Nhập 6 ký tự ,trong đó có 2 khoảng trắ</w:t>
-            </w:r>
-            <w:r>
-              <w:t>ng liên tiếp</w:t>
-            </w:r>
-          </w:p>
-          <w:p>
-            <w:r>
-              <w:t>Vd: Nhi”_””_”2</w:t>
-            </w:r>
-          </w:p>
-          <w:p>
-            <w:r>
-              <w:t>=&gt;không hợp lệ</w:t>
-            </w:r>
-          </w:p>
-          <w:p/>
+              <w:t>”</w:t>
+            </w:r>
+          </w:p>
+          <w:p>
+            <w:r>
+              <w:t>=&gt;</w:t>
+            </w:r>
+            <w:r>
+              <w:t>không</w:t>
+            </w:r>
+            <w:r>
+              <w:t xml:space="preserve"> hợp lệ</w:t>
+            </w:r>
+          </w:p>
           <w:p/>
         </w:tc>
         <w:tc>
@@ -291,10 +502,13 @@
           </w:tcPr>
           <w:p>
             <w:r>
-              <w:t>-Nếu tên đăng nhập đáp ứng các yêu cầu đã được mô tả thì tên đăng nhập được chấp nhận.</w:t>
-            </w:r>
-          </w:p>
-          <w:p>
+              <w:t>-Nếu đáp ứng được các yêu cầu đã được mô tả thì mật khẩu được chấp nhận.</w:t>
+            </w:r>
+          </w:p>
+          <w:p>
+            <w:r>
+              <w:t>-</w:t>
+            </w:r>
             <w:r>
               <w:t xml:space="preserve">-Nếu không thỏa điều kiện thì khi nhấn nút đăng ký,một </w:t>
             </w:r>
@@ -314,220 +528,6 @@
           </w:tcPr>
           <w:p>
             <w:r>
-              <w:t>2</w:t>
-            </w:r>
-          </w:p>
-        </w:tc>
-        <w:tc>
-          <w:tcPr>
-            <w:tcW w:w="1427" w:type="dxa"/>
-          </w:tcPr>
-          <w:p>
-            <w:r>
-              <w:t>Mật khẩu</w:t>
-            </w:r>
-          </w:p>
-        </w:tc>
-        <w:tc>
-          <w:tcPr>
-            <w:tcW w:w="2110" w:type="dxa"/>
-          </w:tcPr>
-          <w:p>
-            <w:r>
-              <w:t>-</w:t>
-            </w:r>
-            <w:r>
-              <w:t xml:space="preserve"> </w:t>
-            </w:r>
-            <w:r>
-              <w:t>Từ 6-12 ký tự (bao gồm chữ ,số và dấu “_”).</w:t>
-            </w:r>
-          </w:p>
-          <w:p>
-            <w:r>
-              <w:t>-Không chứa các ký tự đặc biệt kể cả khoảng trắng.</w:t>
-            </w:r>
-          </w:p>
-          <w:p>
-            <w:r>
-              <w:t>-Có phân biệt chữ hoa và chữ thường.</w:t>
-            </w:r>
-          </w:p>
-          <w:p>
-            <w:r>
-              <w:t xml:space="preserve">-Không thể copy dữ </w:t>
-            </w:r>
-            <w:r>
-              <w:lastRenderedPageBreak/>
-              <w:t>liệu bên ngoài và paste vào.</w:t>
-            </w:r>
-          </w:p>
-          <w:p/>
-        </w:tc>
-        <w:tc>
-          <w:tcPr>
-            <w:tcW w:w="2520" w:type="dxa"/>
-          </w:tcPr>
-          <w:p>
-            <w:r>
-              <w:lastRenderedPageBreak/>
-              <w:t xml:space="preserve">-Nhập 5 ký tự </w:t>
-            </w:r>
-          </w:p>
-          <w:p>
-            <w:r>
-              <w:t>Vd: nhile</w:t>
-            </w:r>
-          </w:p>
-          <w:p>
-            <w:r>
-              <w:t>=&gt; Không hợp lệ</w:t>
-            </w:r>
-          </w:p>
-          <w:p/>
-          <w:p>
-            <w:r>
-              <w:t>-nhap 6 ký tự</w:t>
-            </w:r>
-          </w:p>
-          <w:p>
-            <w:r>
-              <w:t>Vd: Nhile2</w:t>
-            </w:r>
-          </w:p>
-          <w:p>
-            <w:r>
-              <w:t>=&gt; hợp lệ</w:t>
-            </w:r>
-          </w:p>
-          <w:p/>
-          <w:p>
-            <w:r>
-              <w:lastRenderedPageBreak/>
-              <w:t xml:space="preserve">-Nhập 12 ký tự </w:t>
-            </w:r>
-          </w:p>
-          <w:p>
-            <w:r>
-              <w:t>Vd: NhihuuLe</w:t>
-            </w:r>
-            <w:r>
-              <w:t>1234</w:t>
-            </w:r>
-          </w:p>
-          <w:p>
-            <w:r>
-              <w:t>=&gt; hợp lệ</w:t>
-            </w:r>
-          </w:p>
-          <w:p/>
-          <w:p>
-            <w:r>
-              <w:t xml:space="preserve">-Nhập 7 ký tự </w:t>
-            </w:r>
-          </w:p>
-          <w:p>
-            <w:r>
-              <w:t>Vd: N123456</w:t>
-            </w:r>
-          </w:p>
-          <w:p>
-            <w:r>
-              <w:t>=&gt; hợp lệ</w:t>
-            </w:r>
-          </w:p>
-          <w:p/>
-          <w:p>
-            <w:r>
-              <w:t>-Nhập 13 ký tự</w:t>
-            </w:r>
-          </w:p>
-          <w:p>
-            <w:r>
-              <w:t>Vd: nhihuule12345</w:t>
-            </w:r>
-          </w:p>
-          <w:p>
-            <w:r>
-              <w:t>=&gt;không hợp lệ</w:t>
-            </w:r>
-          </w:p>
-          <w:p/>
-          <w:p>
-            <w:r>
-              <w:t>-Nhập 6 ký tự,trong đó có các ký tự đặc biệt</w:t>
-            </w:r>
-          </w:p>
-          <w:p>
-            <w:r>
-              <w:t>Vd:</w:t>
-            </w:r>
-            <w:bookmarkStart w:id="0" w:name="_GoBack"/>
-            <w:r>
-              <w:t>nhi,.</w:t>
-            </w:r>
-            <w:bookmarkEnd w:id="0"/>
-            <w:r>
-              <w:t>”</w:t>
-            </w:r>
-            <w:r>
-              <w:t>_</w:t>
-            </w:r>
-            <w:r>
-              <w:t>”</w:t>
-            </w:r>
-          </w:p>
-          <w:p>
-            <w:r>
-              <w:t>=&gt;</w:t>
-            </w:r>
-            <w:r>
-              <w:t>không</w:t>
-            </w:r>
-            <w:r>
-              <w:t xml:space="preserve"> hợp lệ</w:t>
-            </w:r>
-          </w:p>
-          <w:p/>
-        </w:tc>
-        <w:tc>
-          <w:tcPr>
-            <w:tcW w:w="2610" w:type="dxa"/>
-          </w:tcPr>
-          <w:p>
-            <w:r>
-              <w:lastRenderedPageBreak/>
-              <w:t>-Nếu đáp ứng được các yêu cầu đã được mô tả thì mật khẩu được chấp nhận.</w:t>
-            </w:r>
-          </w:p>
-          <w:p>
-            <w:r>
-              <w:t>-</w:t>
-            </w:r>
-            <w:r>
-              <w:t xml:space="preserve">-Nếu không thỏa điều kiện thì khi nhấn nút đăng ký,một </w:t>
-            </w:r>
-            <w:r>
-              <w:t>messagebox</w:t>
-            </w:r>
-            <w:r>
-              <w:t xml:space="preserve"> sẽ xuất hiện với nội dung </w:t>
-            </w:r>
-            <w:r>
-              <w:lastRenderedPageBreak/>
-              <w:t>“Tên tài khoản hay mật khẩu không hợp lệ hoặc tài khoản đã tồn tại.Vui lòng nhập lại!”.</w:t>
-            </w:r>
-          </w:p>
-        </w:tc>
-      </w:tr>
-      <w:tr>
-        <w:tc>
-          <w:tcPr>
-            <w:tcW w:w="1431" w:type="dxa"/>
-          </w:tcPr>
-          <w:p>
-            <w:r>
-              <w:lastRenderedPageBreak/>
               <w:t>3</w:t>
             </w:r>
           </w:p>
@@ -1580,7 +1580,7 @@
     <w:lsdException w:name="Table Web 2" w:semiHidden="1" w:unhideWhenUsed="1"/>
     <w:lsdException w:name="Table Web 3" w:semiHidden="1" w:unhideWhenUsed="1"/>
     <w:lsdException w:name="Balloon Text" w:semiHidden="1" w:unhideWhenUsed="1"/>
-    <w:lsdException w:name="Table Grid" w:semiHidden="1" w:uiPriority="59" w:unhideWhenUsed="1"/>
+    <w:lsdException w:name="Table Grid" w:uiPriority="59"/>
     <w:lsdException w:name="Table Theme" w:semiHidden="1" w:unhideWhenUsed="1"/>
     <w:lsdException w:name="Placeholder Text" w:semiHidden="1"/>
     <w:lsdException w:name="No Spacing" w:uiPriority="1" w:qFormat="1"/>

</xml_diff>